<commit_message>
add the BMI claculator file
</commit_message>
<xml_diff>
--- a/Day 2/Day 2.docx
+++ b/Day 2/Day 2.docx
@@ -51,6 +51,165 @@
         </w:rPr>
         <w:t>Type in has no length.</w:t>
       </w:r>
+    </w:p>
+    <w:p>
+      <w:pPr>
+        <w:pStyle w:val="ListParagraph"/>
+        <w:numPr>
+          <w:ilvl w:val="0"/>
+          <w:numId w:val="1"/>
+        </w:numPr>
+        <w:rPr>
+          <w:rFonts w:ascii="Bahnschrift" w:hAnsi="Bahnschrift"/>
+          <w:sz w:val="36"/>
+          <w:szCs w:val="36"/>
+        </w:rPr>
+      </w:pPr>
+      <w:r>
+        <w:rPr>
+          <w:rFonts w:ascii="Bahnschrift" w:hAnsi="Bahnschrift"/>
+          <w:sz w:val="36"/>
+          <w:szCs w:val="36"/>
+        </w:rPr>
+        <w:t>You can git the character in a string by specifying the index of the character (subscript).</w:t>
+      </w:r>
+    </w:p>
+    <w:p>
+      <w:pPr>
+        <w:pStyle w:val="ListParagraph"/>
+        <w:numPr>
+          <w:ilvl w:val="1"/>
+          <w:numId w:val="1"/>
+        </w:numPr>
+        <w:shd w:val="clear" w:color="auto" w:fill="1E1E1E"/>
+        <w:spacing w:after="0" w:line="360" w:lineRule="atLeast"/>
+        <w:rPr>
+          <w:rFonts w:ascii="Consolas" w:eastAsia="Times New Roman" w:hAnsi="Consolas" w:cs="Times New Roman"/>
+          <w:color w:val="D4D4D4"/>
+          <w:sz w:val="27"/>
+          <w:szCs w:val="27"/>
+        </w:rPr>
+      </w:pPr>
+      <w:r>
+        <w:rPr>
+          <w:rFonts w:ascii="Consolas" w:eastAsia="Times New Roman" w:hAnsi="Consolas" w:cs="Times New Roman"/>
+          <w:color w:val="569CD6"/>
+          <w:sz w:val="27"/>
+          <w:szCs w:val="27"/>
+        </w:rPr>
+        <w:t>print</w:t>
+      </w:r>
+      <w:r>
+        <w:rPr>
+          <w:rFonts w:ascii="Consolas" w:eastAsia="Times New Roman" w:hAnsi="Consolas" w:cs="Times New Roman"/>
+          <w:color w:val="D4D4D4"/>
+          <w:sz w:val="27"/>
+          <w:szCs w:val="27"/>
+        </w:rPr>
+        <w:t>(</w:t>
+      </w:r>
+      <w:r>
+        <w:rPr>
+          <w:rFonts w:ascii="Consolas" w:eastAsia="Times New Roman" w:hAnsi="Consolas" w:cs="Times New Roman"/>
+          <w:color w:val="CE9178"/>
+          <w:sz w:val="27"/>
+          <w:szCs w:val="27"/>
+        </w:rPr>
+        <w:t>"Hello"</w:t>
+      </w:r>
+      <w:r>
+        <w:rPr>
+          <w:rFonts w:ascii="Consolas" w:eastAsia="Times New Roman" w:hAnsi="Consolas" w:cs="Times New Roman"/>
+          <w:color w:val="D4D4D4"/>
+          <w:sz w:val="27"/>
+          <w:szCs w:val="27"/>
+        </w:rPr>
+        <w:t>[</w:t>
+      </w:r>
+      <w:r>
+        <w:rPr>
+          <w:rFonts w:ascii="Consolas" w:eastAsia="Times New Roman" w:hAnsi="Consolas" w:cs="Times New Roman"/>
+          <w:color w:val="B5CEA8"/>
+          <w:sz w:val="27"/>
+          <w:szCs w:val="27"/>
+        </w:rPr>
+        <w:t>0</w:t>
+      </w:r>
+      <w:r>
+        <w:rPr>
+          <w:rFonts w:ascii="Consolas" w:eastAsia="Times New Roman" w:hAnsi="Consolas" w:cs="Times New Roman"/>
+          <w:color w:val="D4D4D4"/>
+          <w:sz w:val="27"/>
+          <w:szCs w:val="27"/>
+        </w:rPr>
+        <w:t>])</w:t>
+      </w:r>
+    </w:p>
+    <w:p>
+      <w:pPr>
+        <w:pStyle w:val="ListParagraph"/>
+        <w:numPr>
+          <w:ilvl w:val="0"/>
+          <w:numId w:val="1"/>
+        </w:numPr>
+        <w:rPr>
+          <w:rFonts w:ascii="Bahnschrift" w:hAnsi="Bahnschrift"/>
+          <w:sz w:val="36"/>
+          <w:szCs w:val="36"/>
+        </w:rPr>
+      </w:pPr>
+      <w:r>
+        <w:rPr>
+          <w:rFonts w:ascii="Bahnschrift" w:hAnsi="Bahnschrift"/>
+          <w:sz w:val="36"/>
+          <w:szCs w:val="36"/>
+        </w:rPr>
+        <w:t>123456789 equals 123_456_789 in python</w:t>
+      </w:r>
+      <w:r>
+        <w:rPr>
+          <w:rFonts w:ascii="Bahnschrift" w:hAnsi="Bahnschrift"/>
+          <w:sz w:val="36"/>
+          <w:szCs w:val="36"/>
+        </w:rPr>
+        <w:t>.</w:t>
+      </w:r>
+    </w:p>
+    <w:p>
+      <w:pPr>
+        <w:pStyle w:val="ListParagraph"/>
+        <w:numPr>
+          <w:ilvl w:val="0"/>
+          <w:numId w:val="1"/>
+        </w:numPr>
+        <w:rPr>
+          <w:rFonts w:ascii="Bahnschrift" w:hAnsi="Bahnschrift"/>
+          <w:sz w:val="36"/>
+          <w:szCs w:val="36"/>
+        </w:rPr>
+      </w:pPr>
+      <w:r>
+        <w:rPr>
+          <w:rFonts w:ascii="Bahnschrift" w:hAnsi="Bahnschrift"/>
+          <w:sz w:val="36"/>
+          <w:szCs w:val="36"/>
+        </w:rPr>
+        <w:t>2**3 equals 2^3 that equals 8.</w:t>
+      </w:r>
+    </w:p>
+    <w:p>
+      <w:pPr>
+        <w:pStyle w:val="ListParagraph"/>
+        <w:numPr>
+          <w:ilvl w:val="0"/>
+          <w:numId w:val="1"/>
+        </w:numPr>
+        <w:rPr>
+          <w:rFonts w:ascii="Bahnschrift" w:hAnsi="Bahnschrift"/>
+          <w:sz w:val="36"/>
+          <w:szCs w:val="36"/>
+        </w:rPr>
+      </w:pPr>
     </w:p>
     <w:p>
       <w:pPr>
@@ -77,7 +236,7 @@
   <w:abstractNum w:abstractNumId="0" w15:restartNumberingAfterBreak="0">
     <w:nsid w:val="0CE96B4A"/>
     <w:multiLevelType w:val="hybridMultilevel"/>
-    <w:tmpl w:val="6FEC4B84"/>
+    <w:tmpl w:val="AAF028DE"/>
     <w:lvl w:ilvl="0" w:tplc="04090001">
       <w:start w:val="1"/>
       <w:numFmt w:val="bullet"/>
@@ -90,7 +249,7 @@
         <w:rFonts w:ascii="Symbol" w:hAnsi="Symbol" w:hint="default"/>
       </w:rPr>
     </w:lvl>
-    <w:lvl w:ilvl="1" w:tplc="04090003" w:tentative="1">
+    <w:lvl w:ilvl="1" w:tplc="04090003">
       <w:start w:val="1"/>
       <w:numFmt w:val="bullet"/>
       <w:lvlText w:val="o"/>

</xml_diff>

<commit_message>
add a new exercise
</commit_message>
<xml_diff>
--- a/Day 2/Day 2.docx
+++ b/Day 2/Day 2.docx
@@ -204,6 +204,290 @@
           <w:ilvl w:val="0"/>
           <w:numId w:val="1"/>
         </w:numPr>
+        <w:rPr>
+          <w:rFonts w:ascii="Bahnschrift" w:hAnsi="Bahnschrift"/>
+          <w:sz w:val="36"/>
+          <w:szCs w:val="36"/>
+        </w:rPr>
+      </w:pPr>
+      <w:r>
+        <w:rPr>
+          <w:rFonts w:ascii="Bahnschrift" w:hAnsi="Bahnschrift"/>
+          <w:sz w:val="36"/>
+          <w:szCs w:val="36"/>
+        </w:rPr>
+        <w:t>The priority of the operations is known as PEMDAS:</w:t>
+      </w:r>
+    </w:p>
+    <w:p>
+      <w:pPr>
+        <w:pStyle w:val="ListParagraph"/>
+        <w:numPr>
+          <w:ilvl w:val="1"/>
+          <w:numId w:val="1"/>
+        </w:numPr>
+        <w:rPr>
+          <w:rFonts w:ascii="Bahnschrift" w:hAnsi="Bahnschrift"/>
+          <w:sz w:val="36"/>
+          <w:szCs w:val="36"/>
+        </w:rPr>
+      </w:pPr>
+      <w:r>
+        <w:rPr>
+          <w:rFonts w:ascii="Bahnschrift" w:hAnsi="Bahnschrift"/>
+          <w:sz w:val="36"/>
+          <w:szCs w:val="36"/>
+        </w:rPr>
+        <w:t>Parentheses.</w:t>
+      </w:r>
+    </w:p>
+    <w:p>
+      <w:pPr>
+        <w:pStyle w:val="ListParagraph"/>
+        <w:numPr>
+          <w:ilvl w:val="1"/>
+          <w:numId w:val="1"/>
+        </w:numPr>
+        <w:rPr>
+          <w:rFonts w:ascii="Bahnschrift" w:hAnsi="Bahnschrift"/>
+          <w:sz w:val="36"/>
+          <w:szCs w:val="36"/>
+        </w:rPr>
+      </w:pPr>
+      <w:r>
+        <w:rPr>
+          <w:rFonts w:ascii="Bahnschrift" w:hAnsi="Bahnschrift"/>
+          <w:sz w:val="36"/>
+          <w:szCs w:val="36"/>
+        </w:rPr>
+        <w:t>Exponents.</w:t>
+      </w:r>
+    </w:p>
+    <w:p>
+      <w:pPr>
+        <w:pStyle w:val="ListParagraph"/>
+        <w:numPr>
+          <w:ilvl w:val="1"/>
+          <w:numId w:val="1"/>
+        </w:numPr>
+        <w:rPr>
+          <w:rFonts w:ascii="Bahnschrift" w:hAnsi="Bahnschrift"/>
+          <w:sz w:val="36"/>
+          <w:szCs w:val="36"/>
+        </w:rPr>
+      </w:pPr>
+      <w:r>
+        <w:rPr>
+          <w:rFonts w:ascii="Bahnschrift" w:hAnsi="Bahnschrift"/>
+          <w:sz w:val="36"/>
+          <w:szCs w:val="36"/>
+        </w:rPr>
+        <w:t>Multiplication.</w:t>
+      </w:r>
+    </w:p>
+    <w:p>
+      <w:pPr>
+        <w:pStyle w:val="ListParagraph"/>
+        <w:numPr>
+          <w:ilvl w:val="1"/>
+          <w:numId w:val="1"/>
+        </w:numPr>
+        <w:rPr>
+          <w:rFonts w:ascii="Bahnschrift" w:hAnsi="Bahnschrift"/>
+          <w:sz w:val="36"/>
+          <w:szCs w:val="36"/>
+        </w:rPr>
+      </w:pPr>
+      <w:r>
+        <w:rPr>
+          <w:rFonts w:ascii="Bahnschrift" w:hAnsi="Bahnschrift"/>
+          <w:sz w:val="36"/>
+          <w:szCs w:val="36"/>
+        </w:rPr>
+        <w:t>Division.</w:t>
+      </w:r>
+    </w:p>
+    <w:p>
+      <w:pPr>
+        <w:pStyle w:val="ListParagraph"/>
+        <w:numPr>
+          <w:ilvl w:val="1"/>
+          <w:numId w:val="1"/>
+        </w:numPr>
+        <w:rPr>
+          <w:rFonts w:ascii="Bahnschrift" w:hAnsi="Bahnschrift"/>
+          <w:sz w:val="36"/>
+          <w:szCs w:val="36"/>
+        </w:rPr>
+      </w:pPr>
+      <w:r>
+        <w:rPr>
+          <w:rFonts w:ascii="Bahnschrift" w:hAnsi="Bahnschrift"/>
+          <w:sz w:val="36"/>
+          <w:szCs w:val="36"/>
+        </w:rPr>
+        <w:t>Addition.</w:t>
+      </w:r>
+    </w:p>
+    <w:p>
+      <w:pPr>
+        <w:pStyle w:val="ListParagraph"/>
+        <w:numPr>
+          <w:ilvl w:val="1"/>
+          <w:numId w:val="1"/>
+        </w:numPr>
+        <w:rPr>
+          <w:rFonts w:ascii="Bahnschrift" w:hAnsi="Bahnschrift"/>
+          <w:sz w:val="36"/>
+          <w:szCs w:val="36"/>
+        </w:rPr>
+      </w:pPr>
+      <w:r>
+        <w:rPr>
+          <w:rFonts w:ascii="Bahnschrift" w:hAnsi="Bahnschrift"/>
+          <w:sz w:val="36"/>
+          <w:szCs w:val="36"/>
+        </w:rPr>
+        <w:t>Subtraction.</w:t>
+      </w:r>
+    </w:p>
+    <w:p>
+      <w:pPr>
+        <w:pStyle w:val="ListParagraph"/>
+        <w:numPr>
+          <w:ilvl w:val="0"/>
+          <w:numId w:val="1"/>
+        </w:numPr>
+        <w:rPr>
+          <w:rFonts w:ascii="Bahnschrift" w:hAnsi="Bahnschrift"/>
+          <w:sz w:val="36"/>
+          <w:szCs w:val="36"/>
+        </w:rPr>
+      </w:pPr>
+      <w:r>
+        <w:rPr>
+          <w:rFonts w:ascii="Bahnschrift" w:hAnsi="Bahnschrift"/>
+          <w:sz w:val="36"/>
+          <w:szCs w:val="36"/>
+        </w:rPr>
+        <w:t>To round the numbers, we can use the round function:</w:t>
+      </w:r>
+    </w:p>
+    <w:p>
+      <w:pPr>
+        <w:pStyle w:val="ListParagraph"/>
+        <w:numPr>
+          <w:ilvl w:val="1"/>
+          <w:numId w:val="1"/>
+        </w:numPr>
+        <w:rPr>
+          <w:rFonts w:ascii="Bahnschrift" w:hAnsi="Bahnschrift"/>
+          <w:sz w:val="36"/>
+          <w:szCs w:val="36"/>
+        </w:rPr>
+      </w:pPr>
+      <w:r>
+        <w:rPr>
+          <w:rFonts w:ascii="Bahnschrift" w:hAnsi="Bahnschrift"/>
+          <w:sz w:val="36"/>
+          <w:szCs w:val="36"/>
+        </w:rPr>
+        <w:t>Instead of showing 2.666 it will show 3.</w:t>
+      </w:r>
+    </w:p>
+    <w:p>
+      <w:pPr>
+        <w:pStyle w:val="ListParagraph"/>
+        <w:numPr>
+          <w:ilvl w:val="1"/>
+          <w:numId w:val="1"/>
+        </w:numPr>
+        <w:shd w:val="clear" w:color="auto" w:fill="1E1E1E"/>
+        <w:spacing w:after="0" w:line="360" w:lineRule="atLeast"/>
+        <w:rPr>
+          <w:rFonts w:ascii="Consolas" w:eastAsia="Times New Roman" w:hAnsi="Consolas" w:cs="Times New Roman"/>
+          <w:color w:val="D4D4D4"/>
+          <w:sz w:val="27"/>
+          <w:szCs w:val="27"/>
+        </w:rPr>
+      </w:pPr>
+      <w:r>
+        <w:rPr>
+          <w:rFonts w:ascii="Consolas" w:eastAsia="Times New Roman" w:hAnsi="Consolas" w:cs="Times New Roman"/>
+          <w:color w:val="569CD6"/>
+          <w:sz w:val="27"/>
+          <w:szCs w:val="27"/>
+        </w:rPr>
+        <w:t>print</w:t>
+      </w:r>
+      <w:r>
+        <w:rPr>
+          <w:rFonts w:ascii="Consolas" w:eastAsia="Times New Roman" w:hAnsi="Consolas" w:cs="Times New Roman"/>
+          <w:color w:val="D4D4D4"/>
+          <w:sz w:val="27"/>
+          <w:szCs w:val="27"/>
+        </w:rPr>
+        <w:t>(</w:t>
+      </w:r>
+      <w:r>
+        <w:rPr>
+          <w:rFonts w:ascii="Consolas" w:eastAsia="Times New Roman" w:hAnsi="Consolas" w:cs="Times New Roman"/>
+          <w:color w:val="DCDCAA"/>
+          <w:sz w:val="27"/>
+          <w:szCs w:val="27"/>
+        </w:rPr>
+        <w:t>round</w:t>
+      </w:r>
+      <w:r>
+        <w:rPr>
+          <w:rFonts w:ascii="Consolas" w:eastAsia="Times New Roman" w:hAnsi="Consolas" w:cs="Times New Roman"/>
+          <w:color w:val="D4D4D4"/>
+          <w:sz w:val="27"/>
+          <w:szCs w:val="27"/>
+        </w:rPr>
+        <w:t>(</w:t>
+      </w:r>
+      <w:r>
+        <w:rPr>
+          <w:rFonts w:ascii="Consolas" w:eastAsia="Times New Roman" w:hAnsi="Consolas" w:cs="Times New Roman"/>
+          <w:color w:val="B5CEA8"/>
+          <w:sz w:val="27"/>
+          <w:szCs w:val="27"/>
+        </w:rPr>
+        <w:t>8</w:t>
+      </w:r>
+      <w:r>
+        <w:rPr>
+          <w:rFonts w:ascii="Consolas" w:eastAsia="Times New Roman" w:hAnsi="Consolas" w:cs="Times New Roman"/>
+          <w:color w:val="D4D4D4"/>
+          <w:sz w:val="27"/>
+          <w:szCs w:val="27"/>
+        </w:rPr>
+        <w:t>/</w:t>
+      </w:r>
+      <w:r>
+        <w:rPr>
+          <w:rFonts w:ascii="Consolas" w:eastAsia="Times New Roman" w:hAnsi="Consolas" w:cs="Times New Roman"/>
+          <w:color w:val="B5CEA8"/>
+          <w:sz w:val="27"/>
+          <w:szCs w:val="27"/>
+        </w:rPr>
+        <w:t>3</w:t>
+      </w:r>
+      <w:r>
+        <w:rPr>
+          <w:rFonts w:ascii="Consolas" w:eastAsia="Times New Roman" w:hAnsi="Consolas" w:cs="Times New Roman"/>
+          <w:color w:val="D4D4D4"/>
+          <w:sz w:val="27"/>
+          <w:szCs w:val="27"/>
+        </w:rPr>
+        <w:t>))</w:t>
+      </w:r>
+    </w:p>
+    <w:p>
+      <w:pPr>
+        <w:pStyle w:val="ListParagraph"/>
+        <w:ind w:left="1080"/>
         <w:rPr>
           <w:rFonts w:ascii="Bahnschrift" w:hAnsi="Bahnschrift"/>
           <w:sz w:val="36"/>
@@ -236,7 +520,7 @@
   <w:abstractNum w:abstractNumId="0" w15:restartNumberingAfterBreak="0">
     <w:nsid w:val="0CE96B4A"/>
     <w:multiLevelType w:val="hybridMultilevel"/>
-    <w:tmpl w:val="AAF028DE"/>
+    <w:tmpl w:val="52CE0E64"/>
     <w:lvl w:ilvl="0" w:tplc="04090001">
       <w:start w:val="1"/>
       <w:numFmt w:val="bullet"/>

</xml_diff>